<commit_message>
Fix invoice details in doctypes
</commit_message>
<xml_diff>
--- a/var/documents/FA.docx
+++ b/var/documents/FA.docx
@@ -127,7 +127,47 @@
           <w:color w:val="555555"/>
           <w:sz w:val="18"/>
         </w:rPr>
-        <w:t>344 162 490 00017</w:t>
+        <w:t xml:space="preserve">344 </w:t>
+      </w:r>
+      <w:r>
+        <w:rPr>
+          <w:rFonts w:ascii="Arial" w:eastAsia="Arial" w:hAnsi="Arial" w:cs="Arial"/>
+          <w:color w:val="555555"/>
+          <w:sz w:val="18"/>
+        </w:rPr>
+        <w:t>000</w:t>
+      </w:r>
+      <w:r>
+        <w:rPr>
+          <w:rFonts w:ascii="Arial" w:eastAsia="Arial" w:hAnsi="Arial" w:cs="Arial"/>
+          <w:color w:val="555555"/>
+          <w:sz w:val="18"/>
+        </w:rPr>
+        <w:t xml:space="preserve"> </w:t>
+      </w:r>
+      <w:r>
+        <w:rPr>
+          <w:rFonts w:ascii="Arial" w:eastAsia="Arial" w:hAnsi="Arial" w:cs="Arial"/>
+          <w:color w:val="555555"/>
+          <w:sz w:val="18"/>
+        </w:rPr>
+        <w:t>000</w:t>
+      </w:r>
+      <w:r>
+        <w:rPr>
+          <w:rFonts w:ascii="Arial" w:eastAsia="Arial" w:hAnsi="Arial" w:cs="Arial"/>
+          <w:color w:val="555555"/>
+          <w:sz w:val="18"/>
+        </w:rPr>
+        <w:t xml:space="preserve"> 000</w:t>
+      </w:r>
+      <w:r>
+        <w:rPr>
+          <w:rFonts w:ascii="Arial" w:eastAsia="Arial" w:hAnsi="Arial" w:cs="Arial"/>
+          <w:color w:val="555555"/>
+          <w:sz w:val="18"/>
+        </w:rPr>
+        <w:t>00</w:t>
       </w:r>
     </w:p>
     <w:p>
@@ -183,7 +223,47 @@
           <w:color w:val="555555"/>
           <w:sz w:val="18"/>
         </w:rPr>
-        <w:t>FR82.344.162.490</w:t>
+        <w:t>FR82.</w:t>
+      </w:r>
+      <w:r>
+        <w:rPr>
+          <w:rFonts w:ascii="Arial" w:eastAsia="Arial" w:hAnsi="Arial" w:cs="Arial"/>
+          <w:color w:val="555555"/>
+          <w:sz w:val="18"/>
+        </w:rPr>
+        <w:t>000</w:t>
+      </w:r>
+      <w:r>
+        <w:rPr>
+          <w:rFonts w:ascii="Arial" w:eastAsia="Arial" w:hAnsi="Arial" w:cs="Arial"/>
+          <w:color w:val="555555"/>
+          <w:sz w:val="18"/>
+        </w:rPr>
+        <w:t>.</w:t>
+      </w:r>
+      <w:r>
+        <w:rPr>
+          <w:rFonts w:ascii="Arial" w:eastAsia="Arial" w:hAnsi="Arial" w:cs="Arial"/>
+          <w:color w:val="555555"/>
+          <w:sz w:val="18"/>
+        </w:rPr>
+        <w:t>000</w:t>
+      </w:r>
+      <w:r>
+        <w:rPr>
+          <w:rFonts w:ascii="Arial" w:eastAsia="Arial" w:hAnsi="Arial" w:cs="Arial"/>
+          <w:color w:val="555555"/>
+          <w:sz w:val="18"/>
+        </w:rPr>
+        <w:t>.</w:t>
+      </w:r>
+      <w:r>
+        <w:rPr>
+          <w:rFonts w:ascii="Arial" w:eastAsia="Arial" w:hAnsi="Arial" w:cs="Arial"/>
+          <w:color w:val="555555"/>
+          <w:sz w:val="18"/>
+        </w:rPr>
+        <w:t>000</w:t>
       </w:r>
     </w:p>
     <w:p>
@@ -237,16 +317,12 @@
     <w:p>
       <w:pPr>
         <w:spacing w:after="705" w:line="265" w:lineRule="auto"/>
-        <w:rPr>
-          <w:lang w:val="en-GB"/>
-        </w:rPr>
       </w:pPr>
       <w:r>
         <w:rPr>
           <w:rFonts w:ascii="Arial" w:eastAsia="Arial" w:hAnsi="Arial" w:cs="Arial"/>
           <w:b/>
           <w:sz w:val="24"/>
-          <w:lang w:val="en-GB"/>
         </w:rPr>
         <w:t>Facture N° {{facture.reference}}/FA</w:t>
       </w:r>
@@ -262,6 +338,8 @@
         </w:rPr>
         <w:t>A l'attention de :</w:t>
       </w:r>
+      <w:bookmarkStart w:id="0" w:name="_GoBack"/>
+      <w:bookmarkEnd w:id="0"/>
     </w:p>
     <w:p>
       <w:pPr>
@@ -6085,7 +6163,7 @@
               </wp:anchor>
             </w:drawing>
           </mc:Choice>
-          <mc:Fallback xmlns:w16se="http://schemas.microsoft.com/office/word/2015/wordml/symex" xmlns:cx1="http://schemas.microsoft.com/office/drawing/2015/9/8/chartex" xmlns:cx="http://schemas.microsoft.com/office/drawing/2014/chartex">
+          <mc:Fallback xmlns:cx="http://schemas.microsoft.com/office/drawing/2014/chartex" xmlns:cx1="http://schemas.microsoft.com/office/drawing/2015/9/8/chartex" xmlns:w16se="http://schemas.microsoft.com/office/word/2015/wordml/symex">
             <w:pict>
               <v:group w14:anchorId="3538058D" id="Groupe 1" o:spid="_x0000_s1026" style="position:absolute;margin-left:.05pt;margin-top:799.9pt;width:594.1pt;height:.8pt;z-index:251659264;mso-position-horizontal-relative:page;mso-position-vertical-relative:page" coordsize="75453,102" o:gfxdata="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">
                 <v:shape id="Shape 8" o:spid="_x0000_s1027" style="position:absolute;width:0;height:102;visibility:visible;mso-wrap-style:square;v-text-anchor:top" coordsize="20000,20000" o:gfxdata="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" fillcolor="#555" stroked="f" strokeweight="0">
@@ -6642,11 +6720,11 @@
       </w:tblPr>
       <w:tblGrid>
         <w:gridCol w:w="2696"/>
-        <w:gridCol w:w="3260"/>
-        <w:gridCol w:w="1417"/>
-        <w:gridCol w:w="851"/>
-        <w:gridCol w:w="567"/>
-        <w:gridCol w:w="1391"/>
+        <w:gridCol w:w="3355"/>
+        <w:gridCol w:w="1435"/>
+        <w:gridCol w:w="2779"/>
+        <w:gridCol w:w="1581"/>
+        <w:gridCol w:w="4810"/>
       </w:tblGrid>
       <w:tr>
         <w:trPr>
@@ -6654,7 +6732,7 @@
         </w:trPr>
         <w:tc>
           <w:tcPr>
-            <w:tcW w:w="5956" w:type="dxa"/>
+            <w:tcW w:w="6051" w:type="dxa"/>
             <w:gridSpan w:val="2"/>
             <w:tcBorders>
               <w:top w:val="nil"/>
@@ -6681,7 +6759,7 @@
         </w:tc>
         <w:tc>
           <w:tcPr>
-            <w:tcW w:w="1417" w:type="dxa"/>
+            <w:tcW w:w="1435" w:type="dxa"/>
             <w:tcBorders>
               <w:top w:val="nil"/>
               <w:left w:val="nil"/>
@@ -6694,7 +6772,7 @@
         </w:tc>
         <w:tc>
           <w:tcPr>
-            <w:tcW w:w="1418" w:type="dxa"/>
+            <w:tcW w:w="4360" w:type="dxa"/>
             <w:gridSpan w:val="2"/>
             <w:tcBorders>
               <w:top w:val="nil"/>
@@ -6708,7 +6786,7 @@
         </w:tc>
         <w:tc>
           <w:tcPr>
-            <w:tcW w:w="1391" w:type="dxa"/>
+            <w:tcW w:w="4810" w:type="dxa"/>
             <w:tcBorders>
               <w:top w:val="nil"/>
               <w:left w:val="nil"/>
@@ -6740,7 +6818,7 @@
         </w:trPr>
         <w:tc>
           <w:tcPr>
-            <w:tcW w:w="5956" w:type="dxa"/>
+            <w:tcW w:w="6051" w:type="dxa"/>
             <w:gridSpan w:val="2"/>
             <w:tcBorders>
               <w:top w:val="nil"/>
@@ -6751,48 +6829,26 @@
           </w:tcPr>
           <w:p>
             <w:pPr>
-              <w:ind w:left="15"/>
-              <w:rPr>
-                <w:rFonts w:ascii="Arial" w:hAnsi="Arial" w:cs="Arial"/>
-                <w:sz w:val="16"/>
-                <w:szCs w:val="16"/>
-              </w:rPr>
-            </w:pPr>
-            <w:r>
               <w:rPr>
                 <w:rFonts w:ascii="Arial" w:eastAsia="Arial" w:hAnsi="Arial" w:cs="Arial"/>
                 <w:sz w:val="16"/>
+                <w:lang w:val="en-GB"/>
               </w:rPr>
-              <w:t>Frais de dossier (</w:t>
-            </w:r>
+            </w:pPr>
             <w:r>
               <w:rPr>
                 <w:rFonts w:ascii="Arial" w:hAnsi="Arial" w:cs="Arial"/>
                 <w:sz w:val="16"/>
                 <w:szCs w:val="16"/>
+                <w:lang w:val="en-GB"/>
               </w:rPr>
-              <w:t>{{facture.etude.pourcentageAcompte * 100}}</w:t>
-            </w:r>
-            <w:r>
-              <w:rPr>
-                <w:rFonts w:ascii="Arial" w:eastAsia="Arial" w:hAnsi="Arial" w:cs="Arial"/>
-                <w:sz w:val="16"/>
-              </w:rPr>
-              <w:t>,</w:t>
-            </w:r>
-            <w:proofErr w:type="gramEnd"/>
-            <w:r>
-              <w:rPr>
-                <w:rFonts w:ascii="Arial" w:eastAsia="Arial" w:hAnsi="Arial" w:cs="Arial"/>
-                <w:sz w:val="16"/>
-              </w:rPr>
-              <w:t>00 % de {{facture.etude.fraisDossier|money}} EUR)</w:t>
+              <w:t>{%for detail in facture.details%}{{detail.description}}</w:t>
             </w:r>
           </w:p>
         </w:tc>
         <w:tc>
           <w:tcPr>
-            <w:tcW w:w="1417" w:type="dxa"/>
+            <w:tcW w:w="1435" w:type="dxa"/>
             <w:tcBorders>
               <w:top w:val="nil"/>
               <w:left w:val="nil"/>
@@ -6800,11 +6856,17 @@
               <w:right w:val="nil"/>
             </w:tcBorders>
           </w:tcPr>
-          <w:p/>
+          <w:p>
+            <w:pPr>
+              <w:rPr>
+                <w:lang w:val="en-GB"/>
+              </w:rPr>
+            </w:pPr>
+          </w:p>
         </w:tc>
         <w:tc>
           <w:tcPr>
-            <w:tcW w:w="1418" w:type="dxa"/>
+            <w:tcW w:w="4360" w:type="dxa"/>
             <w:gridSpan w:val="2"/>
             <w:tcBorders>
               <w:top w:val="nil"/>
@@ -6813,11 +6875,17 @@
               <w:right w:val="nil"/>
             </w:tcBorders>
           </w:tcPr>
-          <w:p/>
+          <w:p>
+            <w:pPr>
+              <w:rPr>
+                <w:lang w:val="en-GB"/>
+              </w:rPr>
+            </w:pPr>
+          </w:p>
         </w:tc>
         <w:tc>
           <w:tcPr>
-            <w:tcW w:w="1391" w:type="dxa"/>
+            <w:tcW w:w="4810" w:type="dxa"/>
             <w:tcBorders>
               <w:top w:val="nil"/>
               <w:left w:val="nil"/>
@@ -6832,25 +6900,27 @@
                 <w:rFonts w:ascii="Arial" w:hAnsi="Arial" w:cs="Arial"/>
                 <w:sz w:val="16"/>
                 <w:szCs w:val="16"/>
+                <w:lang w:val="en-GB"/>
               </w:rPr>
             </w:pPr>
             <w:r>
               <w:rPr>
-                <w:rFonts w:ascii="Arial" w:eastAsia="Arial" w:hAnsi="Arial" w:cs="Arial"/>
+                <w:rFonts w:ascii="Arial" w:hAnsi="Arial" w:cs="Arial"/>
                 <w:sz w:val="16"/>
+                <w:szCs w:val="16"/>
               </w:rPr>
-              <w:t>{{ (facture.etude.fraisDossier*facture.etude.pourcentageAcompte) | money }}</w:t>
+              <w:t>{{ detail.montantHT | money }}</w:t>
             </w:r>
           </w:p>
         </w:tc>
       </w:tr>
       <w:tr>
         <w:trPr>
-          <w:trHeight w:val="233"/>
+          <w:trHeight w:val="25"/>
         </w:trPr>
         <w:tc>
           <w:tcPr>
-            <w:tcW w:w="5956" w:type="dxa"/>
+            <w:tcW w:w="6051" w:type="dxa"/>
             <w:gridSpan w:val="2"/>
             <w:tcBorders>
               <w:top w:val="nil"/>
@@ -6858,7 +6928,7 @@
               <w:bottom w:val="nil"/>
               <w:right w:val="nil"/>
             </w:tcBorders>
-            <w:shd w:val="clear" w:color="auto" w:fill="E9EFF2"/>
+            <w:shd w:val="clear" w:color="auto" w:fill="auto"/>
           </w:tcPr>
           <w:p>
             <w:pPr>
@@ -6874,99 +6944,26 @@
                 <w:sz w:val="16"/>
                 <w:szCs w:val="16"/>
               </w:rPr>
-              <w:t xml:space="preserve">{%for groupe in facture.etude.groupes%}{{groupe.titre}}</w:t>
+              <w:t xml:space="preserve">{%endfor%} </w:t>
             </w:r>
-            <w:r>
-              <w:rPr>
-                <w:rFonts w:ascii="Arial" w:hAnsi="Arial" w:cs="Arial"/>
-                <w:sz w:val="16"/>
-                <w:szCs w:val="16"/>
-              </w:rPr>
-              <w:t xml:space="preserve"> </w:t>
-            </w:r>
-            <w:r>
-              <w:rPr>
-                <w:rFonts w:ascii="Arial" w:hAnsi="Arial" w:cs="Arial"/>
-                <w:sz w:val="16"/>
-                <w:szCs w:val="16"/>
-              </w:rPr>
-              <w:t>(</w:t>
-            </w:r>
-            <w:r>
-              <w:rPr>
-                <w:rFonts w:ascii="Arial" w:hAnsi="Arial" w:cs="Arial"/>
-                <w:sz w:val="16"/>
-                <w:szCs w:val="16"/>
-              </w:rPr>
-              <w:t>{{facture.etude.pourcentageAcompte * 100}}</w:t>
-            </w:r>
-            <w:r>
-              <w:rPr>
-                <w:rFonts w:ascii="Arial" w:hAnsi="Arial" w:cs="Arial"/>
-                <w:sz w:val="16"/>
-                <w:szCs w:val="16"/>
-              </w:rPr>
-              <w:t>,</w:t>
-            </w:r>
-            <w:proofErr w:type="gramEnd"/>
-            <w:r>
-              <w:rPr>
-                <w:rFonts w:ascii="Arial" w:hAnsi="Arial" w:cs="Arial"/>
-                <w:sz w:val="16"/>
-                <w:szCs w:val="16"/>
-              </w:rPr>
-              <w:t xml:space="preserve">00 </w:t>
-            </w:r>
-            <w:r>
-              <w:rPr>
-                <w:rFonts w:ascii="Arial" w:hAnsi="Arial" w:cs="Arial"/>
-                <w:sz w:val="16"/>
-                <w:szCs w:val="16"/>
-              </w:rPr>
-              <w:t>% de {{ groupe.montantHT | money }}</w:t>
-            </w:r>
-            <w:r>
-              <w:rPr>
-                <w:rFonts w:ascii="Arial" w:hAnsi="Arial" w:cs="Arial"/>
-                <w:sz w:val="16"/>
-                <w:szCs w:val="16"/>
-              </w:rPr>
-              <w:t xml:space="preserve"> EUR</w:t>
-            </w:r>
-            <w:r>
-              <w:rPr>
-                <w:rFonts w:ascii="Arial" w:hAnsi="Arial" w:cs="Arial"/>
-                <w:sz w:val="16"/>
-                <w:szCs w:val="16"/>
-              </w:rPr>
-              <w:t>)</w:t>
-            </w:r>
-          </w:p>
-          <w:p>
-            <w:pPr>
-              <w:rPr>
-                <w:rFonts w:ascii="Arial" w:eastAsia="Arial" w:hAnsi="Arial" w:cs="Arial"/>
-                <w:sz w:val="16"/>
-              </w:rPr>
-            </w:pPr>
           </w:p>
         </w:tc>
         <w:tc>
           <w:tcPr>
-            <w:tcW w:w="1417" w:type="dxa"/>
+            <w:tcW w:w="1435" w:type="dxa"/>
             <w:tcBorders>
               <w:top w:val="nil"/>
               <w:left w:val="nil"/>
               <w:bottom w:val="nil"/>
               <w:right w:val="nil"/>
             </w:tcBorders>
-            <w:shd w:val="clear" w:color="auto" w:fill="E9EFF2"/>
+            <w:shd w:val="clear" w:color="auto" w:fill="auto"/>
           </w:tcPr>
           <w:p/>
         </w:tc>
         <w:tc>
           <w:tcPr>
-            <w:tcW w:w="1418" w:type="dxa"/>
+            <w:tcW w:w="4360" w:type="dxa"/>
             <w:gridSpan w:val="2"/>
             <w:tcBorders>
               <w:top w:val="nil"/>
@@ -6974,120 +6971,20 @@
               <w:bottom w:val="nil"/>
               <w:right w:val="nil"/>
             </w:tcBorders>
-            <w:shd w:val="clear" w:color="auto" w:fill="E9EFF2"/>
+            <w:shd w:val="clear" w:color="auto" w:fill="auto"/>
           </w:tcPr>
           <w:p/>
         </w:tc>
         <w:tc>
           <w:tcPr>
-            <w:tcW w:w="1391" w:type="dxa"/>
+            <w:tcW w:w="4810" w:type="dxa"/>
             <w:tcBorders>
               <w:top w:val="nil"/>
               <w:left w:val="nil"/>
               <w:bottom w:val="nil"/>
               <w:right w:val="nil"/>
             </w:tcBorders>
-            <w:shd w:val="clear" w:color="auto" w:fill="E9EFF2"/>
-          </w:tcPr>
-          <w:p>
-            <w:pPr>
-              <w:jc w:val="right"/>
-              <w:rPr>
-                <w:rFonts w:ascii="Arial" w:hAnsi="Arial" w:cs="Arial"/>
-                <w:sz w:val="16"/>
-                <w:szCs w:val="16"/>
-              </w:rPr>
-            </w:pPr>
-            <w:r>
-              <w:rPr>
-                <w:rFonts w:ascii="Arial" w:hAnsi="Arial" w:cs="Arial"/>
-                <w:sz w:val="16"/>
-                <w:szCs w:val="16"/>
-              </w:rPr>
-              <w:t>{{ (groupe.montantHT * facture.etude.pourcentageAcompte) |money }}</w:t>
-            </w:r>
-          </w:p>
-        </w:tc>
-      </w:tr>
-      <w:tr>
-        <w:trPr>
-          <w:trHeight w:val="25"/>
-        </w:trPr>
-        <w:tc>
-          <w:tcPr>
-            <w:tcW w:w="5956" w:type="dxa"/>
-            <w:gridSpan w:val="2"/>
-            <w:tcBorders>
-              <w:top w:val="nil"/>
-              <w:left w:val="nil"/>
-              <w:bottom w:val="nil"/>
-              <w:right w:val="nil"/>
-            </w:tcBorders>
-            <w:shd w:val="clear" w:color="auto" w:fill="E9EFF2"/>
-          </w:tcPr>
-          <w:p>
-            <w:pPr>
-              <w:rPr>
-                <w:rFonts w:ascii="Arial" w:hAnsi="Arial" w:cs="Arial"/>
-                <w:sz w:val="16"/>
-                <w:szCs w:val="16"/>
-              </w:rPr>
-            </w:pPr>
-            <w:r>
-              <w:rPr>
-                <w:rFonts w:ascii="Arial" w:hAnsi="Arial" w:cs="Arial"/>
-                <w:sz w:val="16"/>
-                <w:szCs w:val="16"/>
-              </w:rPr>
-              <w:t>{%endfor%}</w:t>
-            </w:r>
-            <w:r>
-              <w:rPr>
-                <w:rFonts w:ascii="Arial" w:hAnsi="Arial" w:cs="Arial"/>
-                <w:sz w:val="16"/>
-                <w:szCs w:val="16"/>
-              </w:rPr>
-              <w:t xml:space="preserve"> </w:t>
-            </w:r>
-          </w:p>
-        </w:tc>
-        <w:tc>
-          <w:tcPr>
-            <w:tcW w:w="1417" w:type="dxa"/>
-            <w:tcBorders>
-              <w:top w:val="nil"/>
-              <w:left w:val="nil"/>
-              <w:bottom w:val="nil"/>
-              <w:right w:val="nil"/>
-            </w:tcBorders>
-            <w:shd w:val="clear" w:color="auto" w:fill="E9EFF2"/>
-          </w:tcPr>
-          <w:p/>
-        </w:tc>
-        <w:tc>
-          <w:tcPr>
-            <w:tcW w:w="1418" w:type="dxa"/>
-            <w:gridSpan w:val="2"/>
-            <w:tcBorders>
-              <w:top w:val="nil"/>
-              <w:left w:val="nil"/>
-              <w:bottom w:val="nil"/>
-              <w:right w:val="nil"/>
-            </w:tcBorders>
-            <w:shd w:val="clear" w:color="auto" w:fill="E9EFF2"/>
-          </w:tcPr>
-          <w:p/>
-        </w:tc>
-        <w:tc>
-          <w:tcPr>
-            <w:tcW w:w="1391" w:type="dxa"/>
-            <w:tcBorders>
-              <w:top w:val="nil"/>
-              <w:left w:val="nil"/>
-              <w:bottom w:val="nil"/>
-              <w:right w:val="nil"/>
-            </w:tcBorders>
-            <w:shd w:val="clear" w:color="auto" w:fill="E9EFF2"/>
+            <w:shd w:val="clear" w:color="auto" w:fill="auto"/>
           </w:tcPr>
           <w:p>
             <w:pPr>
@@ -7149,7 +7046,7 @@
         </w:tc>
         <w:tc>
           <w:tcPr>
-            <w:tcW w:w="3260" w:type="dxa"/>
+            <w:tcW w:w="3355" w:type="dxa"/>
             <w:vMerge w:val="restart"/>
             <w:tcBorders>
               <w:top w:val="nil"/>
@@ -7170,6 +7067,7 @@
               <w:rPr>
                 <w:rFonts w:ascii="Arial" w:eastAsia="Arial" w:hAnsi="Arial" w:cs="Arial"/>
                 <w:sz w:val="18"/>
+                <w:lang w:val="en-GB"/>
               </w:rPr>
               <w:t>{{facture.dateEmission | date('d/m/Y')}}</w:t>
             </w:r>
@@ -7193,7 +7091,7 @@
         </w:tc>
         <w:tc>
           <w:tcPr>
-            <w:tcW w:w="1417" w:type="dxa"/>
+            <w:tcW w:w="1435" w:type="dxa"/>
             <w:tcBorders>
               <w:top w:val="nil"/>
               <w:left w:val="nil"/>
@@ -7209,13 +7107,11 @@
                 <w:lang w:val="en-GB"/>
               </w:rPr>
             </w:pPr>
-            <w:bookmarkStart w:id="0" w:name="_GoBack"/>
-            <w:bookmarkEnd w:id="0"/>
           </w:p>
         </w:tc>
         <w:tc>
           <w:tcPr>
-            <w:tcW w:w="1418" w:type="dxa"/>
+            <w:tcW w:w="4360" w:type="dxa"/>
             <w:gridSpan w:val="2"/>
             <w:tcBorders>
               <w:top w:val="nil"/>
@@ -7234,7 +7130,7 @@
         </w:tc>
         <w:tc>
           <w:tcPr>
-            <w:tcW w:w="1391" w:type="dxa"/>
+            <w:tcW w:w="4810" w:type="dxa"/>
             <w:tcBorders>
               <w:top w:val="nil"/>
               <w:left w:val="nil"/>
@@ -7276,7 +7172,7 @@
         </w:tc>
         <w:tc>
           <w:tcPr>
-            <w:tcW w:w="3260" w:type="dxa"/>
+            <w:tcW w:w="3355" w:type="dxa"/>
             <w:vMerge/>
             <w:tcBorders>
               <w:top w:val="nil"/>
@@ -7295,7 +7191,7 @@
         </w:tc>
         <w:tc>
           <w:tcPr>
-            <w:tcW w:w="1417" w:type="dxa"/>
+            <w:tcW w:w="1435" w:type="dxa"/>
             <w:tcBorders>
               <w:top w:val="nil"/>
               <w:left w:val="nil"/>
@@ -7322,7 +7218,7 @@
         </w:tc>
         <w:tc>
           <w:tcPr>
-            <w:tcW w:w="1418" w:type="dxa"/>
+            <w:tcW w:w="4360" w:type="dxa"/>
             <w:gridSpan w:val="2"/>
             <w:tcBorders>
               <w:top w:val="nil"/>
@@ -7349,7 +7245,7 @@
         </w:tc>
         <w:tc>
           <w:tcPr>
-            <w:tcW w:w="1391" w:type="dxa"/>
+            <w:tcW w:w="4810" w:type="dxa"/>
             <w:tcBorders>
               <w:top w:val="nil"/>
               <w:left w:val="nil"/>
@@ -7392,7 +7288,7 @@
         </w:tc>
         <w:tc>
           <w:tcPr>
-            <w:tcW w:w="3260" w:type="dxa"/>
+            <w:tcW w:w="3355" w:type="dxa"/>
             <w:tcBorders>
               <w:top w:val="nil"/>
               <w:left w:val="nil"/>
@@ -7404,7 +7300,7 @@
         </w:tc>
         <w:tc>
           <w:tcPr>
-            <w:tcW w:w="1417" w:type="dxa"/>
+            <w:tcW w:w="1435" w:type="dxa"/>
             <w:tcBorders>
               <w:top w:val="nil"/>
               <w:left w:val="nil"/>
@@ -7429,7 +7325,7 @@
                 <w:rFonts w:ascii="Arial" w:eastAsia="Arial" w:hAnsi="Arial" w:cs="Arial"/>
                 <w:sz w:val="16"/>
               </w:rPr>
-              <w:t xml:space="preserve">{{100* param('tva')}}</w:t>
+              <w:t>{{100* param('tva')}}</w:t>
             </w:r>
             <w:r>
               <w:rPr>
@@ -7442,7 +7338,7 @@
         </w:tc>
         <w:tc>
           <w:tcPr>
-            <w:tcW w:w="1418" w:type="dxa"/>
+            <w:tcW w:w="4360" w:type="dxa"/>
             <w:gridSpan w:val="2"/>
             <w:tcBorders>
               <w:top w:val="nil"/>
@@ -7473,7 +7369,7 @@
         </w:tc>
         <w:tc>
           <w:tcPr>
-            <w:tcW w:w="1391" w:type="dxa"/>
+            <w:tcW w:w="4810" w:type="dxa"/>
             <w:tcBorders>
               <w:top w:val="nil"/>
               <w:left w:val="nil"/>
@@ -7508,7 +7404,7 @@
         </w:trPr>
         <w:tc>
           <w:tcPr>
-            <w:tcW w:w="8224" w:type="dxa"/>
+            <w:tcW w:w="10265" w:type="dxa"/>
             <w:gridSpan w:val="4"/>
             <w:tcBorders>
               <w:top w:val="nil"/>
@@ -7528,7 +7424,7 @@
         </w:tc>
         <w:tc>
           <w:tcPr>
-            <w:tcW w:w="1958" w:type="dxa"/>
+            <w:tcW w:w="6391" w:type="dxa"/>
             <w:gridSpan w:val="2"/>
             <w:tcBorders>
               <w:top w:val="nil"/>
@@ -7562,7 +7458,7 @@
         </w:trPr>
         <w:tc>
           <w:tcPr>
-            <w:tcW w:w="5956" w:type="dxa"/>
+            <w:tcW w:w="6051" w:type="dxa"/>
             <w:gridSpan w:val="2"/>
             <w:tcBorders>
               <w:top w:val="nil"/>
@@ -7650,7 +7546,7 @@
         </w:tc>
         <w:tc>
           <w:tcPr>
-            <w:tcW w:w="4226" w:type="dxa"/>
+            <w:tcW w:w="10605" w:type="dxa"/>
             <w:gridSpan w:val="4"/>
             <w:tcBorders>
               <w:top w:val="nil"/>
@@ -7783,7 +7679,14 @@
           <w:rFonts w:ascii="Arial" w:eastAsia="Arial" w:hAnsi="Arial" w:cs="Arial"/>
           <w:sz w:val="16"/>
         </w:rPr>
-        <w:t>RIB : 30003021430003728701445</w:t>
+        <w:t xml:space="preserve">RIB : </w:t>
+      </w:r>
+      <w:r>
+        <w:rPr>
+          <w:rFonts w:ascii="Arial" w:eastAsia="Arial" w:hAnsi="Arial" w:cs="Arial"/>
+          <w:sz w:val="16"/>
+        </w:rPr>
+        <w:t>30000000030000000000000</w:t>
       </w:r>
     </w:p>
     <w:p>
@@ -7791,7 +7694,6 @@
         <w:spacing w:after="0" w:line="240" w:lineRule="auto"/>
         <w:ind w:left="12" w:right="4142" w:hanging="10"/>
       </w:pPr>
-      <w:proofErr w:type="gramStart"/>
       <w:r>
         <w:rPr>
           <w:rFonts w:ascii="Arial" w:eastAsia="Arial" w:hAnsi="Arial" w:cs="Arial"/>
@@ -7799,17 +7701,7 @@
           <w:color w:val="999999"/>
           <w:sz w:val="16"/>
         </w:rPr>
-        <w:t>merci</w:t>
-      </w:r>
-      <w:proofErr w:type="gramEnd"/>
-      <w:r>
-        <w:rPr>
-          <w:rFonts w:ascii="Arial" w:eastAsia="Arial" w:hAnsi="Arial" w:cs="Arial"/>
-          <w:i/>
-          <w:color w:val="999999"/>
-          <w:sz w:val="16"/>
-        </w:rPr>
-        <w:t xml:space="preserve"> d'indiquer votre nom</w:t>
+        <w:t>merci d'indiquer votre nom</w:t>
       </w:r>
       <w:r>
         <w:rPr>
@@ -7850,7 +7742,14 @@
           <w:rFonts w:ascii="Arial" w:eastAsia="Arial" w:hAnsi="Arial" w:cs="Arial"/>
           <w:sz w:val="16"/>
         </w:rPr>
-        <w:t>IBAN : FR7630003021430003728701445</w:t>
+        <w:t xml:space="preserve">IBAN : </w:t>
+      </w:r>
+      <w:r>
+        <w:rPr>
+          <w:rFonts w:ascii="Arial" w:eastAsia="Arial" w:hAnsi="Arial" w:cs="Arial"/>
+          <w:sz w:val="16"/>
+        </w:rPr>
+        <w:t>FR7630003000000000000000000</w:t>
       </w:r>
     </w:p>
     <w:p>

</xml_diff>